<commit_message>
added a link to github repo to the paper
</commit_message>
<xml_diff>
--- a/Deliverables/Paper.docx
+++ b/Deliverables/Paper.docx
@@ -2,11 +2,6 @@
 <file path=word/document.xml><?xml version="1.0" encoding="utf-8"?>
 <w:document xmlns:wpc="http://schemas.microsoft.com/office/word/2010/wordprocessingCanvas" xmlns:cx="http://schemas.microsoft.com/office/drawing/2014/chartex" xmlns:cx1="http://schemas.microsoft.com/office/drawing/2015/9/8/chartex" xmlns:cx2="http://schemas.microsoft.com/office/drawing/2015/10/21/chartex" xmlns:cx3="http://schemas.microsoft.com/office/drawing/2016/5/9/chartex" xmlns:cx4="http://schemas.microsoft.com/office/drawing/2016/5/10/chartex" xmlns:cx5="http://schemas.microsoft.com/office/drawing/2016/5/11/chartex" xmlns:cx6="http://schemas.microsoft.com/office/drawing/2016/5/12/chartex" xmlns:cx7="http://schemas.microsoft.com/office/drawing/2016/5/13/chartex" xmlns:cx8="http://schemas.microsoft.com/office/drawing/2016/5/14/chartex" xmlns:mc="http://schemas.openxmlformats.org/markup-compatibility/2006" xmlns:aink="http://schemas.microsoft.com/office/drawing/2016/ink" xmlns:am3d="http://schemas.microsoft.com/office/drawing/2017/model3d" xmlns:o="urn:schemas-microsoft-com:office:office" xmlns:r="http://schemas.openxmlformats.org/officeDocument/2006/relationships" xmlns:m="http://schemas.openxmlformats.org/officeDocument/2006/math" xmlns:v="urn:schemas-microsoft-com:vml" xmlns:wp14="http://schemas.microsoft.com/office/word/2010/wordprocessingDrawing" xmlns:wp="http://schemas.openxmlformats.org/drawingml/2006/wordprocessingDrawing" xmlns:w10="urn:schemas-microsoft-com:office:word" xmlns:w="http://schemas.openxmlformats.org/wordprocessingml/2006/main" xmlns:w14="http://schemas.microsoft.com/office/word/2010/wordml" xmlns:w15="http://schemas.microsoft.com/office/word/2012/wordml" xmlns:w16cex="http://schemas.microsoft.com/office/word/2018/wordml/cex" xmlns:w16cid="http://schemas.microsoft.com/office/word/2016/wordml/cid" xmlns:w16="http://schemas.microsoft.com/office/word/2018/wordml" xmlns:w16se="http://schemas.microsoft.com/office/word/2015/wordml/symex" xmlns:wpg="http://schemas.microsoft.com/office/word/2010/wordprocessingGroup" xmlns:wpi="http://schemas.microsoft.com/office/word/2010/wordprocessingInk" xmlns:wne="http://schemas.microsoft.com/office/word/2006/wordml" xmlns:wps="http://schemas.microsoft.com/office/word/2010/wordprocessingShape" mc:Ignorable="w14 w15 w16se w16cid w16 w16cex wp14">
   <w:body>
-    <w:p>
-      <w:pPr>
-        <w:framePr w:w="11292" w:h="2838" w:hSpace="180" w:wrap="around" w:vAnchor="text" w:hAnchor="page" w:x="376" w:y="-22"/>
-      </w:pPr>
-    </w:p>
     <w:p>
       <w:pPr>
         <w:framePr w:w="11292" w:h="2838" w:hSpace="180" w:wrap="around" w:vAnchor="text" w:hAnchor="page" w:x="376" w:y="-22"/>
@@ -188,14 +183,44 @@
           <w:p>
             <w:pPr>
               <w:framePr w:w="11292" w:h="2838" w:hSpace="180" w:wrap="around" w:vAnchor="text" w:hAnchor="page" w:x="376" w:y="-22"/>
+              <w:jc w:val="center"/>
               <w:rPr>
                 <w:rFonts w:ascii="Times New Roman" w:hAnsi="Times New Roman" w:cs="Times New Roman"/>
-                <w:b/>
-                <w:bCs/>
-                <w:sz w:val="24"/>
-                <w:szCs w:val="24"/>
               </w:rPr>
             </w:pPr>
+            <w:hyperlink r:id="rId8" w:history="1">
+              <w:r>
+                <w:rPr>
+                  <w:rStyle w:val="Hyperlink"/>
+                  <w:rFonts w:eastAsia="SimSun"/>
+                  <w:spacing w:val="0"/>
+                  <w:kern w:val="0"/>
+                  <w:lang w:eastAsia="en-US"/>
+                </w:rPr>
+                <w:t>siqi.li15@gmail.com</w:t>
+              </w:r>
+            </w:hyperlink>
+          </w:p>
+          <w:p>
+            <w:pPr>
+              <w:framePr w:w="11292" w:h="2838" w:hSpace="180" w:wrap="around" w:vAnchor="text" w:hAnchor="page" w:x="376" w:y="-22"/>
+              <w:jc w:val="center"/>
+              <w:rPr>
+                <w:rFonts w:ascii="Times New Roman" w:hAnsi="Times New Roman" w:cs="Times New Roman"/>
+              </w:rPr>
+            </w:pPr>
+            <w:hyperlink r:id="rId9" w:history="1">
+              <w:r>
+                <w:rPr>
+                  <w:rStyle w:val="Hyperlink"/>
+                  <w:rFonts w:eastAsia="SimSun"/>
+                  <w:spacing w:val="0"/>
+                  <w:kern w:val="0"/>
+                  <w:lang w:eastAsia="en-US"/>
+                </w:rPr>
+                <w:t>https://github.com/LSQI15/MSiA490-AmazonReviewTextClassification</w:t>
+              </w:r>
+            </w:hyperlink>
           </w:p>
         </w:tc>
       </w:tr>
@@ -485,12 +510,14 @@
       <w:r>
         <w:t xml:space="preserve"> (</w:t>
       </w:r>
+      <w:proofErr w:type="spellStart"/>
       <w:r>
         <w:rPr>
           <w:shd w:val="clear" w:color="auto" w:fill="FFFFFF"/>
         </w:rPr>
         <w:t>Kowsari</w:t>
       </w:r>
+      <w:proofErr w:type="spellEnd"/>
       <w:r>
         <w:rPr>
           <w:shd w:val="clear" w:color="auto" w:fill="FFFFFF"/>
@@ -581,9 +608,11 @@
       <w:r>
         <w:t xml:space="preserve"> (</w:t>
       </w:r>
+      <w:proofErr w:type="spellStart"/>
       <w:r>
         <w:t>Mikolov</w:t>
       </w:r>
+      <w:proofErr w:type="spellEnd"/>
       <w:r>
         <w:rPr>
           <w:shd w:val="clear" w:color="auto" w:fill="FFFFFF"/>
@@ -735,7 +764,15 @@
         <w:t>e</w:t>
       </w:r>
       <w:r>
-        <w:t xml:space="preserve">mbedding approach: polysemy disambiguation, a word with different meanings (e.g. </w:t>
+        <w:t>mbedding approach: polysemy disambiguation, a word with different meanings (</w:t>
+      </w:r>
+      <w:proofErr w:type="gramStart"/>
+      <w:r>
+        <w:t>e.g.</w:t>
+      </w:r>
+      <w:proofErr w:type="gramEnd"/>
+      <w:r>
+        <w:t xml:space="preserve"> </w:t>
       </w:r>
       <w:r>
         <w:t>“</w:t>
@@ -882,7 +919,7 @@
       <w:r>
         <w:t xml:space="preserve">The dataset chosen for this project is Amazon video review data from </w:t>
       </w:r>
-      <w:hyperlink r:id="rId8" w:history="1">
+      <w:hyperlink r:id="rId10" w:history="1">
         <w:r>
           <w:rPr>
             <w:rStyle w:val="Hyperlink"/>
@@ -952,7 +989,7 @@
                     <pic:cNvPicPr/>
                   </pic:nvPicPr>
                   <pic:blipFill rotWithShape="1">
-                    <a:blip r:embed="rId9">
+                    <a:blip r:embed="rId11">
                       <a:extLst>
                         <a:ext uri="{28A0092B-C50C-407E-A947-70E740481C1C}">
                           <a14:useLocalDpi xmlns:a14="http://schemas.microsoft.com/office/drawing/2010/main" val="0"/>
@@ -1038,7 +1075,7 @@
                         <a:effectLst/>
                         <a:extLst>
                           <a:ext uri="{C572A759-6A51-4108-AA02-DFA0A04FC94B}">
-                            <ma14:wrappingTextBoxFlag xmlns="" xmlns:mo="http://schemas.microsoft.com/office/mac/office/2008/main" xmlns:mv="urn:schemas-microsoft-com:mac:vml" xmlns:o="urn:schemas-microsoft-com:office:office" xmlns:v="urn:schemas-microsoft-com:vml" xmlns:w10="urn:schemas-microsoft-com:office:word" xmlns:w="http://schemas.openxmlformats.org/wordprocessingml/2006/main" xmlns:ma14="http://schemas.microsoft.com/office/mac/drawingml/2011/main" xmlns:a14="http://schemas.microsoft.com/office/drawing/2010/main" xmlns:pic="http://schemas.openxmlformats.org/drawingml/2006/picture"/>
+                            <ma14:wrappingTextBoxFlag xmlns:pic="http://schemas.openxmlformats.org/drawingml/2006/picture" xmlns:a14="http://schemas.microsoft.com/office/drawing/2010/main" xmlns:ma14="http://schemas.microsoft.com/office/mac/drawingml/2011/main" xmlns:w="http://schemas.openxmlformats.org/wordprocessingml/2006/main" xmlns:w10="urn:schemas-microsoft-com:office:word" xmlns:v="urn:schemas-microsoft-com:vml" xmlns:o="urn:schemas-microsoft-com:office:office" xmlns:mv="urn:schemas-microsoft-com:mac:vml" xmlns:mo="http://schemas.microsoft.com/office/mac/office/2008/main" xmlns=""/>
                           </a:ext>
                         </a:extLst>
                       </wps:spPr>
@@ -1457,14 +1494,27 @@
                             <w:r>
                               <w:t xml:space="preserve">Table </w:t>
                             </w:r>
-                            <w:fldSimple w:instr=" SEQ Table \* ARABIC ">
-                              <w:r>
-                                <w:rPr>
-                                  <w:noProof/>
-                                </w:rPr>
-                                <w:t>1</w:t>
-                              </w:r>
-                            </w:fldSimple>
+                            <w:r>
+                              <w:fldChar w:fldCharType="begin"/>
+                            </w:r>
+                            <w:r>
+                              <w:instrText xml:space="preserve"> SEQ Table \* ARABIC </w:instrText>
+                            </w:r>
+                            <w:r>
+                              <w:fldChar w:fldCharType="separate"/>
+                            </w:r>
+                            <w:r>
+                              <w:rPr>
+                                <w:noProof/>
+                              </w:rPr>
+                              <w:t>1</w:t>
+                            </w:r>
+                            <w:r>
+                              <w:rPr>
+                                <w:noProof/>
+                              </w:rPr>
+                              <w:fldChar w:fldCharType="end"/>
+                            </w:r>
                             <w:r>
                               <w:t xml:space="preserve">:  </w:t>
                             </w:r>
@@ -1906,14 +1956,27 @@
                       <w:r>
                         <w:t xml:space="preserve">Table </w:t>
                       </w:r>
-                      <w:fldSimple w:instr=" SEQ Table \* ARABIC ">
-                        <w:r>
-                          <w:rPr>
-                            <w:noProof/>
-                          </w:rPr>
-                          <w:t>1</w:t>
-                        </w:r>
-                      </w:fldSimple>
+                      <w:r>
+                        <w:fldChar w:fldCharType="begin"/>
+                      </w:r>
+                      <w:r>
+                        <w:instrText xml:space="preserve"> SEQ Table \* ARABIC </w:instrText>
+                      </w:r>
+                      <w:r>
+                        <w:fldChar w:fldCharType="separate"/>
+                      </w:r>
+                      <w:r>
+                        <w:rPr>
+                          <w:noProof/>
+                        </w:rPr>
+                        <w:t>1</w:t>
+                      </w:r>
+                      <w:r>
+                        <w:rPr>
+                          <w:noProof/>
+                        </w:rPr>
+                        <w:fldChar w:fldCharType="end"/>
+                      </w:r>
                       <w:r>
                         <w:t xml:space="preserve">:  </w:t>
                       </w:r>
@@ -2494,7 +2557,7 @@
                         <a:effectLst/>
                         <a:extLst>
                           <a:ext uri="{C572A759-6A51-4108-AA02-DFA0A04FC94B}">
-                            <ma14:wrappingTextBoxFlag xmlns="" xmlns:mo="http://schemas.microsoft.com/office/mac/office/2008/main" xmlns:mv="urn:schemas-microsoft-com:mac:vml" xmlns:o="urn:schemas-microsoft-com:office:office" xmlns:v="urn:schemas-microsoft-com:vml" xmlns:w10="urn:schemas-microsoft-com:office:word" xmlns:w="http://schemas.openxmlformats.org/wordprocessingml/2006/main" xmlns:ma14="http://schemas.microsoft.com/office/mac/drawingml/2011/main" xmlns:a14="http://schemas.microsoft.com/office/drawing/2010/main" xmlns:pic="http://schemas.openxmlformats.org/drawingml/2006/picture"/>
+                            <ma14:wrappingTextBoxFlag xmlns:pic="http://schemas.openxmlformats.org/drawingml/2006/picture" xmlns:a14="http://schemas.microsoft.com/office/drawing/2010/main" xmlns:ma14="http://schemas.microsoft.com/office/mac/drawingml/2011/main" xmlns:w="http://schemas.openxmlformats.org/wordprocessingml/2006/main" xmlns:w10="urn:schemas-microsoft-com:office:word" xmlns:v="urn:schemas-microsoft-com:vml" xmlns:o="urn:schemas-microsoft-com:office:office" xmlns:mv="urn:schemas-microsoft-com:mac:vml" xmlns:mo="http://schemas.microsoft.com/office/mac/office/2008/main" xmlns=""/>
                           </a:ext>
                         </a:extLst>
                       </wps:spPr>
@@ -3755,7 +3818,7 @@
                         <a:effectLst/>
                         <a:extLst>
                           <a:ext uri="{C572A759-6A51-4108-AA02-DFA0A04FC94B}">
-                            <ma14:wrappingTextBoxFlag xmlns="" xmlns:mo="http://schemas.microsoft.com/office/mac/office/2008/main" xmlns:mv="urn:schemas-microsoft-com:mac:vml" xmlns:o="urn:schemas-microsoft-com:office:office" xmlns:v="urn:schemas-microsoft-com:vml" xmlns:w10="urn:schemas-microsoft-com:office:word" xmlns:w="http://schemas.openxmlformats.org/wordprocessingml/2006/main" xmlns:ma14="http://schemas.microsoft.com/office/mac/drawingml/2011/main" xmlns:a14="http://schemas.microsoft.com/office/drawing/2010/main" xmlns:pic="http://schemas.openxmlformats.org/drawingml/2006/picture"/>
+                            <ma14:wrappingTextBoxFlag xmlns:pic="http://schemas.openxmlformats.org/drawingml/2006/picture" xmlns:a14="http://schemas.microsoft.com/office/drawing/2010/main" xmlns:ma14="http://schemas.microsoft.com/office/mac/drawingml/2011/main" xmlns:w="http://schemas.openxmlformats.org/wordprocessingml/2006/main" xmlns:w10="urn:schemas-microsoft-com:office:word" xmlns:v="urn:schemas-microsoft-com:vml" xmlns:o="urn:schemas-microsoft-com:office:office" xmlns:mv="urn:schemas-microsoft-com:mac:vml" xmlns:mo="http://schemas.microsoft.com/office/mac/office/2008/main" xmlns=""/>
                           </a:ext>
                         </a:extLst>
                       </wps:spPr>
@@ -5554,7 +5617,7 @@
                         <a:effectLst/>
                         <a:extLst>
                           <a:ext uri="{C572A759-6A51-4108-AA02-DFA0A04FC94B}">
-                            <ma14:wrappingTextBoxFlag xmlns="" xmlns:mo="http://schemas.microsoft.com/office/mac/office/2008/main" xmlns:mv="urn:schemas-microsoft-com:mac:vml" xmlns:o="urn:schemas-microsoft-com:office:office" xmlns:v="urn:schemas-microsoft-com:vml" xmlns:w10="urn:schemas-microsoft-com:office:word" xmlns:w="http://schemas.openxmlformats.org/wordprocessingml/2006/main" xmlns:ma14="http://schemas.microsoft.com/office/mac/drawingml/2011/main" xmlns:a14="http://schemas.microsoft.com/office/drawing/2010/main" xmlns:pic="http://schemas.openxmlformats.org/drawingml/2006/picture"/>
+                            <ma14:wrappingTextBoxFlag xmlns:pic="http://schemas.openxmlformats.org/drawingml/2006/picture" xmlns:a14="http://schemas.microsoft.com/office/drawing/2010/main" xmlns:ma14="http://schemas.microsoft.com/office/mac/drawingml/2011/main" xmlns:w="http://schemas.openxmlformats.org/wordprocessingml/2006/main" xmlns:w10="urn:schemas-microsoft-com:office:word" xmlns:v="urn:schemas-microsoft-com:vml" xmlns:o="urn:schemas-microsoft-com:office:office" xmlns:mv="urn:schemas-microsoft-com:mac:vml" xmlns:mo="http://schemas.microsoft.com/office/mac/office/2008/main" xmlns=""/>
                           </a:ext>
                         </a:extLst>
                       </wps:spPr>
@@ -10723,7 +10786,7 @@
                         <a:effectLst/>
                         <a:extLst>
                           <a:ext uri="{C572A759-6A51-4108-AA02-DFA0A04FC94B}">
-                            <ma14:wrappingTextBoxFlag xmlns="" xmlns:mo="http://schemas.microsoft.com/office/mac/office/2008/main" xmlns:mv="urn:schemas-microsoft-com:mac:vml" xmlns:o="urn:schemas-microsoft-com:office:office" xmlns:v="urn:schemas-microsoft-com:vml" xmlns:w10="urn:schemas-microsoft-com:office:word" xmlns:w="http://schemas.openxmlformats.org/wordprocessingml/2006/main" xmlns:ma14="http://schemas.microsoft.com/office/mac/drawingml/2011/main" xmlns:a14="http://schemas.microsoft.com/office/drawing/2010/main" xmlns:pic="http://schemas.openxmlformats.org/drawingml/2006/picture"/>
+                            <ma14:wrappingTextBoxFlag xmlns:pic="http://schemas.openxmlformats.org/drawingml/2006/picture" xmlns:a14="http://schemas.microsoft.com/office/drawing/2010/main" xmlns:ma14="http://schemas.microsoft.com/office/mac/drawingml/2011/main" xmlns:w="http://schemas.openxmlformats.org/wordprocessingml/2006/main" xmlns:w10="urn:schemas-microsoft-com:office:word" xmlns:v="urn:schemas-microsoft-com:vml" xmlns:o="urn:schemas-microsoft-com:office:office" xmlns:mv="urn:schemas-microsoft-com:mac:vml" xmlns:mo="http://schemas.microsoft.com/office/mac/office/2008/main" xmlns=""/>
                           </a:ext>
                         </a:extLst>
                       </wps:spPr>
@@ -11996,7 +12059,7 @@
                         <a:effectLst/>
                         <a:extLst>
                           <a:ext uri="{C572A759-6A51-4108-AA02-DFA0A04FC94B}">
-                            <ma14:wrappingTextBoxFlag xmlns="" xmlns:mo="http://schemas.microsoft.com/office/mac/office/2008/main" xmlns:mv="urn:schemas-microsoft-com:mac:vml" xmlns:o="urn:schemas-microsoft-com:office:office" xmlns:v="urn:schemas-microsoft-com:vml" xmlns:w10="urn:schemas-microsoft-com:office:word" xmlns:w="http://schemas.openxmlformats.org/wordprocessingml/2006/main" xmlns:ma14="http://schemas.microsoft.com/office/mac/drawingml/2011/main" xmlns:a14="http://schemas.microsoft.com/office/drawing/2010/main" xmlns:pic="http://schemas.openxmlformats.org/drawingml/2006/picture"/>
+                            <ma14:wrappingTextBoxFlag xmlns:pic="http://schemas.openxmlformats.org/drawingml/2006/picture" xmlns:a14="http://schemas.microsoft.com/office/drawing/2010/main" xmlns:ma14="http://schemas.microsoft.com/office/mac/drawingml/2011/main" xmlns:w="http://schemas.openxmlformats.org/wordprocessingml/2006/main" xmlns:w10="urn:schemas-microsoft-com:office:word" xmlns:v="urn:schemas-microsoft-com:vml" xmlns:o="urn:schemas-microsoft-com:office:office" xmlns:mv="urn:schemas-microsoft-com:mac:vml" xmlns:mo="http://schemas.microsoft.com/office/mac/office/2008/main" xmlns=""/>
                           </a:ext>
                         </a:extLst>
                       </wps:spPr>
@@ -14752,7 +14815,7 @@
                     <pic:cNvPicPr/>
                   </pic:nvPicPr>
                   <pic:blipFill rotWithShape="1">
-                    <a:blip r:embed="rId10">
+                    <a:blip r:embed="rId12">
                       <a:extLst>
                         <a:ext uri="{28A0092B-C50C-407E-A947-70E740481C1C}">
                           <a14:useLocalDpi xmlns:a14="http://schemas.microsoft.com/office/drawing/2010/main" val="0"/>
@@ -14892,7 +14955,7 @@
                     <pic:cNvPicPr/>
                   </pic:nvPicPr>
                   <pic:blipFill rotWithShape="1">
-                    <a:blip r:embed="rId11">
+                    <a:blip r:embed="rId13">
                       <a:extLst>
                         <a:ext uri="{28A0092B-C50C-407E-A947-70E740481C1C}">
                           <a14:useLocalDpi xmlns:a14="http://schemas.microsoft.com/office/drawing/2010/main" val="0"/>
@@ -15100,8 +15163,13 @@
         <w:t xml:space="preserve"> </w:t>
       </w:r>
       <w:r>
-        <w:t>GeForce RTX 2080 Ti</w:t>
-      </w:r>
+        <w:t xml:space="preserve">GeForce RTX 2080 </w:t>
+      </w:r>
+      <w:proofErr w:type="spellStart"/>
+      <w:r>
+        <w:t>Ti</w:t>
+      </w:r>
+      <w:proofErr w:type="spellEnd"/>
       <w:r>
         <w:t xml:space="preserve"> GPU</w:t>
       </w:r>
@@ -15251,12 +15319,21 @@
       <w:r>
         <w:t>Devlin, J., Chang, M. W., Lee, K., &amp; Toutanova, K. (2018). Bert: Pre-training of deep bidirectional transformers for language understanding. </w:t>
       </w:r>
+      <w:proofErr w:type="spellStart"/>
       <w:r>
         <w:rPr>
           <w:rStyle w:val="Emphasis"/>
           <w:color w:val="24292E"/>
         </w:rPr>
-        <w:t>arXiv preprint arXiv:1810.04805</w:t>
+        <w:t>arXiv</w:t>
+      </w:r>
+      <w:proofErr w:type="spellEnd"/>
+      <w:r>
+        <w:rPr>
+          <w:rStyle w:val="Emphasis"/>
+          <w:color w:val="24292E"/>
+        </w:rPr>
+        <w:t xml:space="preserve"> preprint arXiv:1810.04805</w:t>
       </w:r>
       <w:r>
         <w:t>.</w:t>
@@ -15269,12 +15346,21 @@
       <w:r>
         <w:t>Kim, Y. (2014). Convolutional neural networks for sentence classification. </w:t>
       </w:r>
+      <w:proofErr w:type="spellStart"/>
       <w:r>
         <w:rPr>
           <w:rStyle w:val="Emphasis"/>
           <w:color w:val="24292E"/>
         </w:rPr>
-        <w:t>arXiv preprint arXiv:1408.5882</w:t>
+        <w:t>arXiv</w:t>
+      </w:r>
+      <w:proofErr w:type="spellEnd"/>
+      <w:r>
+        <w:rPr>
+          <w:rStyle w:val="Emphasis"/>
+          <w:color w:val="24292E"/>
+        </w:rPr>
+        <w:t xml:space="preserve"> preprint arXiv:1408.5882</w:t>
       </w:r>
       <w:r>
         <w:t>.</w:t>
@@ -15314,11 +15400,61 @@
           <w:shd w:val="clear" w:color="auto" w:fill="FFFFFF"/>
         </w:rPr>
       </w:pPr>
+      <w:proofErr w:type="spellStart"/>
       <w:r>
         <w:rPr>
           <w:shd w:val="clear" w:color="auto" w:fill="FFFFFF"/>
         </w:rPr>
-        <w:t>Kowsari, K., Jafari Meimandi, K., Heidarysafa, M., Mendu, S., Barnes, L., &amp; Brown, D. (2019). Text classification algorithms: A survey. </w:t>
+        <w:t>Kowsari</w:t>
+      </w:r>
+      <w:proofErr w:type="spellEnd"/>
+      <w:r>
+        <w:rPr>
+          <w:shd w:val="clear" w:color="auto" w:fill="FFFFFF"/>
+        </w:rPr>
+        <w:t xml:space="preserve">, K., Jafari </w:t>
+      </w:r>
+      <w:proofErr w:type="spellStart"/>
+      <w:r>
+        <w:rPr>
+          <w:shd w:val="clear" w:color="auto" w:fill="FFFFFF"/>
+        </w:rPr>
+        <w:t>Meimandi</w:t>
+      </w:r>
+      <w:proofErr w:type="spellEnd"/>
+      <w:r>
+        <w:rPr>
+          <w:shd w:val="clear" w:color="auto" w:fill="FFFFFF"/>
+        </w:rPr>
+        <w:t xml:space="preserve">, K., </w:t>
+      </w:r>
+      <w:proofErr w:type="spellStart"/>
+      <w:r>
+        <w:rPr>
+          <w:shd w:val="clear" w:color="auto" w:fill="FFFFFF"/>
+        </w:rPr>
+        <w:t>Heidarysafa</w:t>
+      </w:r>
+      <w:proofErr w:type="spellEnd"/>
+      <w:r>
+        <w:rPr>
+          <w:shd w:val="clear" w:color="auto" w:fill="FFFFFF"/>
+        </w:rPr>
+        <w:t xml:space="preserve">, M., </w:t>
+      </w:r>
+      <w:proofErr w:type="spellStart"/>
+      <w:r>
+        <w:rPr>
+          <w:shd w:val="clear" w:color="auto" w:fill="FFFFFF"/>
+        </w:rPr>
+        <w:t>Mendu</w:t>
+      </w:r>
+      <w:proofErr w:type="spellEnd"/>
+      <w:r>
+        <w:rPr>
+          <w:shd w:val="clear" w:color="auto" w:fill="FFFFFF"/>
+        </w:rPr>
+        <w:t>, S., Barnes, L., &amp; Brown, D. (2019). Text classification algorithms: A survey. </w:t>
       </w:r>
       <w:r>
         <w:rPr>
@@ -15353,8 +15489,29 @@
       <w:pPr>
         <w:pStyle w:val="ACLReferencesText"/>
       </w:pPr>
-      <w:r>
-        <w:t>Mikolov, T., Sutskever, I., Chen, K., Corrado, G. S., &amp; Dean, J. (2013). Distributed representations of words and phrases and their compositionality. In </w:t>
+      <w:proofErr w:type="spellStart"/>
+      <w:r>
+        <w:t>Mikolov</w:t>
+      </w:r>
+      <w:proofErr w:type="spellEnd"/>
+      <w:r>
+        <w:t xml:space="preserve">, T., </w:t>
+      </w:r>
+      <w:proofErr w:type="spellStart"/>
+      <w:r>
+        <w:t>Sutskever</w:t>
+      </w:r>
+      <w:proofErr w:type="spellEnd"/>
+      <w:r>
+        <w:t xml:space="preserve">, I., Chen, K., </w:t>
+      </w:r>
+      <w:proofErr w:type="spellStart"/>
+      <w:r>
+        <w:t>Corrado</w:t>
+      </w:r>
+      <w:proofErr w:type="spellEnd"/>
+      <w:r>
+        <w:t>, G. S., &amp; Dean, J. (2013). Distributed representations of words and phrases and their compositionality. In </w:t>
       </w:r>
       <w:r>
         <w:rPr>
@@ -15371,15 +15528,61 @@
       <w:pPr>
         <w:pStyle w:val="ACLReferencesText"/>
       </w:pPr>
-      <w:r>
-        <w:t>Minaee, S., Kalchbrenner, N., Cambria, E., Nikzad, N., Chenaghlu, M., &amp; Gao, J. (2020). Deep learning based text classification: A comprehensive review. </w:t>
-      </w:r>
+      <w:proofErr w:type="spellStart"/>
+      <w:r>
+        <w:t>Minaee</w:t>
+      </w:r>
+      <w:proofErr w:type="spellEnd"/>
+      <w:r>
+        <w:t xml:space="preserve">, S., </w:t>
+      </w:r>
+      <w:proofErr w:type="spellStart"/>
+      <w:r>
+        <w:t>Kalchbrenner</w:t>
+      </w:r>
+      <w:proofErr w:type="spellEnd"/>
+      <w:r>
+        <w:t xml:space="preserve">, N., Cambria, E., </w:t>
+      </w:r>
+      <w:proofErr w:type="spellStart"/>
+      <w:r>
+        <w:t>Nikzad</w:t>
+      </w:r>
+      <w:proofErr w:type="spellEnd"/>
+      <w:r>
+        <w:t xml:space="preserve">, N., </w:t>
+      </w:r>
+      <w:proofErr w:type="spellStart"/>
+      <w:r>
+        <w:t>Chenaghlu</w:t>
+      </w:r>
+      <w:proofErr w:type="spellEnd"/>
+      <w:r>
+        <w:t xml:space="preserve">, M., &amp; Gao, J. (2020). Deep </w:t>
+      </w:r>
+      <w:proofErr w:type="gramStart"/>
+      <w:r>
+        <w:t>learning based</w:t>
+      </w:r>
+      <w:proofErr w:type="gramEnd"/>
+      <w:r>
+        <w:t xml:space="preserve"> text classification: A comprehensive review. </w:t>
+      </w:r>
+      <w:proofErr w:type="spellStart"/>
       <w:r>
         <w:rPr>
           <w:rStyle w:val="Emphasis"/>
           <w:color w:val="24292E"/>
         </w:rPr>
-        <w:t>arXiv preprint arXiv:2004.03705</w:t>
+        <w:t>arXiv</w:t>
+      </w:r>
+      <w:proofErr w:type="spellEnd"/>
+      <w:r>
+        <w:rPr>
+          <w:rStyle w:val="Emphasis"/>
+          <w:color w:val="24292E"/>
+        </w:rPr>
+        <w:t xml:space="preserve"> preprint arXiv:2004.03705</w:t>
       </w:r>
       <w:r>
         <w:t>.</w:t>
@@ -15397,15 +15600,53 @@
         <w:rPr>
           <w:shd w:val="clear" w:color="auto" w:fill="FFFFFF"/>
         </w:rPr>
-        <w:t>Peters, M. E., Neumann, M., Iyyer, M., Gardner, M., Clark, C., Lee, K., &amp; Zettlemoyer, L. (2018). Deep contextualized word representations. </w:t>
-      </w:r>
+        <w:t xml:space="preserve">Peters, M. E., Neumann, M., </w:t>
+      </w:r>
+      <w:proofErr w:type="spellStart"/>
+      <w:r>
+        <w:rPr>
+          <w:shd w:val="clear" w:color="auto" w:fill="FFFFFF"/>
+        </w:rPr>
+        <w:t>Iyyer</w:t>
+      </w:r>
+      <w:proofErr w:type="spellEnd"/>
+      <w:r>
+        <w:rPr>
+          <w:shd w:val="clear" w:color="auto" w:fill="FFFFFF"/>
+        </w:rPr>
+        <w:t xml:space="preserve">, M., Gardner, M., Clark, C., Lee, K., &amp; </w:t>
+      </w:r>
+      <w:proofErr w:type="spellStart"/>
+      <w:r>
+        <w:rPr>
+          <w:shd w:val="clear" w:color="auto" w:fill="FFFFFF"/>
+        </w:rPr>
+        <w:t>Zettlemoyer</w:t>
+      </w:r>
+      <w:proofErr w:type="spellEnd"/>
+      <w:r>
+        <w:rPr>
+          <w:shd w:val="clear" w:color="auto" w:fill="FFFFFF"/>
+        </w:rPr>
+        <w:t>, L. (2018). Deep contextualized word representations. </w:t>
+      </w:r>
+      <w:proofErr w:type="spellStart"/>
       <w:r>
         <w:rPr>
           <w:i/>
           <w:iCs/>
           <w:shd w:val="clear" w:color="auto" w:fill="FFFFFF"/>
         </w:rPr>
-        <w:t>arXiv preprint arXiv:1802.05365</w:t>
+        <w:t>arXiv</w:t>
+      </w:r>
+      <w:proofErr w:type="spellEnd"/>
+      <w:r>
+        <w:rPr>
+          <w:i/>
+          <w:iCs/>
+          <w:shd w:val="clear" w:color="auto" w:fill="FFFFFF"/>
+        </w:rPr>
+        <w:t xml:space="preserve"> preprint arXiv:1802.05365</w:t>
       </w:r>
     </w:p>
     <w:p>
@@ -15417,7 +15658,15 @@
         </w:rPr>
       </w:pPr>
       <w:r>
-        <w:t>Pietro, M., (2020). Text Classification With NLP: Tf-Idf Vs Word2vec Vs BERT. </w:t>
+        <w:t xml:space="preserve">Pietro, M., (2020). Text Classification With NLP: </w:t>
+      </w:r>
+      <w:proofErr w:type="spellStart"/>
+      <w:r>
+        <w:t>Tf-Idf</w:t>
+      </w:r>
+      <w:proofErr w:type="spellEnd"/>
+      <w:r>
+        <w:t xml:space="preserve"> Vs Word2vec Vs BERT. </w:t>
       </w:r>
       <w:r>
         <w:rPr>
@@ -15429,7 +15678,7 @@
       <w:r>
         <w:t>. Available at: </w:t>
       </w:r>
-      <w:hyperlink r:id="rId12" w:history="1">
+      <w:hyperlink r:id="rId14" w:history="1">
         <w:r>
           <w:rPr>
             <w:rStyle w:val="Hyperlink"/>
@@ -15444,7 +15693,31 @@
         <w:pStyle w:val="ACLReferencesText"/>
       </w:pPr>
       <w:r>
-        <w:t>Sun, C., Qiu, X., Xu, Y., &amp; Huang, X. (2019, October). How to fine-tune bert for text classification?. In </w:t>
+        <w:t xml:space="preserve">Sun, C., </w:t>
+      </w:r>
+      <w:proofErr w:type="spellStart"/>
+      <w:r>
+        <w:t>Qiu</w:t>
+      </w:r>
+      <w:proofErr w:type="spellEnd"/>
+      <w:r>
+        <w:t xml:space="preserve">, X., Xu, Y., &amp; Huang, X. (2019, October). How to fine-tune </w:t>
+      </w:r>
+      <w:proofErr w:type="spellStart"/>
+      <w:r>
+        <w:t>bert</w:t>
+      </w:r>
+      <w:proofErr w:type="spellEnd"/>
+      <w:r>
+        <w:t xml:space="preserve"> for text </w:t>
+      </w:r>
+      <w:proofErr w:type="gramStart"/>
+      <w:r>
+        <w:t>classification?.</w:t>
+      </w:r>
+      <w:proofErr w:type="gramEnd"/>
+      <w:r>
+        <w:t xml:space="preserve"> In </w:t>
       </w:r>
       <w:r>
         <w:rPr>
@@ -15480,7 +15753,15 @@
         <w:pStyle w:val="ACLReferencesText"/>
       </w:pPr>
       <w:r>
-        <w:t>Zhang, X., Zhao, J., &amp; LeCun, Y. (2015). Character-level convolutional networks for text classification. In </w:t>
+        <w:t xml:space="preserve">Zhang, X., Zhao, J., &amp; </w:t>
+      </w:r>
+      <w:proofErr w:type="spellStart"/>
+      <w:r>
+        <w:t>LeCun</w:t>
+      </w:r>
+      <w:proofErr w:type="spellEnd"/>
+      <w:r>
+        <w:t>, Y. (2015). Character-level convolutional networks for text classification. In </w:t>
       </w:r>
       <w:r>
         <w:rPr>
@@ -15497,7 +15778,7 @@
       </w:r>
     </w:p>
     <w:sectPr>
-      <w:footerReference w:type="default" r:id="rId13"/>
+      <w:footerReference w:type="default" r:id="rId15"/>
       <w:pgSz w:w="11909" w:h="16834" w:code="9"/>
       <w:pgMar w:top="1411" w:right="1411" w:bottom="1440" w:left="1411" w:header="475" w:footer="360" w:gutter="0"/>
       <w:cols w:num="2" w:space="389"/>

</xml_diff>